<commit_message>
Made cover blue.  :-)  Looks sharp!
</commit_message>
<xml_diff>
--- a/StudentGuideModule2/rc_circuits/capacitor2.docx
+++ b/StudentGuideModule2/rc_circuits/capacitor2.docx
@@ -18,7 +18,386 @@
         <mc:AlternateContent>
           <mc:Choice Requires="wps">
             <w:drawing>
-              <wp:anchor distT="0" distB="0" distL="114300" distR="114300" simplePos="0" relativeHeight="251667456" behindDoc="0" locked="0" layoutInCell="1" allowOverlap="1" wp14:anchorId="779186BB" wp14:editId="24EA9C29">
+              <wp:anchor distT="0" distB="0" distL="114300" distR="114300" simplePos="0" relativeHeight="251669504" behindDoc="0" locked="0" layoutInCell="1" allowOverlap="1" wp14:anchorId="7118E6F5" wp14:editId="63613D7D">
+                <wp:simplePos x="0" y="0"/>
+                <wp:positionH relativeFrom="column">
+                  <wp:posOffset>1303020</wp:posOffset>
+                </wp:positionH>
+                <wp:positionV relativeFrom="paragraph">
+                  <wp:posOffset>731520</wp:posOffset>
+                </wp:positionV>
+                <wp:extent cx="1249680" cy="489585"/>
+                <wp:effectExtent l="57150" t="57150" r="64770" b="62865"/>
+                <wp:wrapNone/>
+                <wp:docPr id="2" name="Freeform 2"/>
+                <wp:cNvGraphicFramePr/>
+                <a:graphic xmlns:a="http://schemas.openxmlformats.org/drawingml/2006/main">
+                  <a:graphicData uri="http://schemas.microsoft.com/office/word/2010/wordprocessingShape">
+                    <wps:wsp>
+                      <wps:cNvSpPr/>
+                      <wps:spPr>
+                        <a:xfrm>
+                          <a:off x="0" y="0"/>
+                          <a:ext cx="1249680" cy="489585"/>
+                        </a:xfrm>
+                        <a:custGeom>
+                          <a:avLst/>
+                          <a:gdLst>
+                            <a:gd name="connsiteX0" fmla="*/ 0 w 1249680"/>
+                            <a:gd name="connsiteY0" fmla="*/ 0 h 647700"/>
+                            <a:gd name="connsiteX1" fmla="*/ 441960 w 1249680"/>
+                            <a:gd name="connsiteY1" fmla="*/ 502920 h 647700"/>
+                            <a:gd name="connsiteX2" fmla="*/ 1249680 w 1249680"/>
+                            <a:gd name="connsiteY2" fmla="*/ 647700 h 647700"/>
+                            <a:gd name="connsiteX0" fmla="*/ 0 w 1249680"/>
+                            <a:gd name="connsiteY0" fmla="*/ 0 h 647700"/>
+                            <a:gd name="connsiteX1" fmla="*/ 243840 w 1249680"/>
+                            <a:gd name="connsiteY1" fmla="*/ 342900 h 647700"/>
+                            <a:gd name="connsiteX2" fmla="*/ 441960 w 1249680"/>
+                            <a:gd name="connsiteY2" fmla="*/ 502920 h 647700"/>
+                            <a:gd name="connsiteX3" fmla="*/ 1249680 w 1249680"/>
+                            <a:gd name="connsiteY3" fmla="*/ 647700 h 647700"/>
+                            <a:gd name="connsiteX0" fmla="*/ 0 w 1249680"/>
+                            <a:gd name="connsiteY0" fmla="*/ 0 h 647700"/>
+                            <a:gd name="connsiteX1" fmla="*/ 243840 w 1249680"/>
+                            <a:gd name="connsiteY1" fmla="*/ 342900 h 647700"/>
+                            <a:gd name="connsiteX2" fmla="*/ 594360 w 1249680"/>
+                            <a:gd name="connsiteY2" fmla="*/ 281940 h 647700"/>
+                            <a:gd name="connsiteX3" fmla="*/ 1249680 w 1249680"/>
+                            <a:gd name="connsiteY3" fmla="*/ 647700 h 647700"/>
+                            <a:gd name="connsiteX0" fmla="*/ 0 w 1249680"/>
+                            <a:gd name="connsiteY0" fmla="*/ 0 h 647700"/>
+                            <a:gd name="connsiteX1" fmla="*/ 243840 w 1249680"/>
+                            <a:gd name="connsiteY1" fmla="*/ 342900 h 647700"/>
+                            <a:gd name="connsiteX2" fmla="*/ 594360 w 1249680"/>
+                            <a:gd name="connsiteY2" fmla="*/ 281940 h 647700"/>
+                            <a:gd name="connsiteX3" fmla="*/ 1249680 w 1249680"/>
+                            <a:gd name="connsiteY3" fmla="*/ 647700 h 647700"/>
+                            <a:gd name="connsiteX0" fmla="*/ 0 w 1249680"/>
+                            <a:gd name="connsiteY0" fmla="*/ 0 h 647700"/>
+                            <a:gd name="connsiteX1" fmla="*/ 243840 w 1249680"/>
+                            <a:gd name="connsiteY1" fmla="*/ 342900 h 647700"/>
+                            <a:gd name="connsiteX2" fmla="*/ 784860 w 1249680"/>
+                            <a:gd name="connsiteY2" fmla="*/ 160020 h 647700"/>
+                            <a:gd name="connsiteX3" fmla="*/ 1249680 w 1249680"/>
+                            <a:gd name="connsiteY3" fmla="*/ 647700 h 647700"/>
+                            <a:gd name="connsiteX0" fmla="*/ 0 w 1249680"/>
+                            <a:gd name="connsiteY0" fmla="*/ 0 h 647700"/>
+                            <a:gd name="connsiteX1" fmla="*/ 274320 w 1249680"/>
+                            <a:gd name="connsiteY1" fmla="*/ 441960 h 647700"/>
+                            <a:gd name="connsiteX2" fmla="*/ 784860 w 1249680"/>
+                            <a:gd name="connsiteY2" fmla="*/ 160020 h 647700"/>
+                            <a:gd name="connsiteX3" fmla="*/ 1249680 w 1249680"/>
+                            <a:gd name="connsiteY3" fmla="*/ 647700 h 647700"/>
+                            <a:gd name="connsiteX0" fmla="*/ 0 w 1249680"/>
+                            <a:gd name="connsiteY0" fmla="*/ 0 h 647700"/>
+                            <a:gd name="connsiteX1" fmla="*/ 274320 w 1249680"/>
+                            <a:gd name="connsiteY1" fmla="*/ 441960 h 647700"/>
+                            <a:gd name="connsiteX2" fmla="*/ 784860 w 1249680"/>
+                            <a:gd name="connsiteY2" fmla="*/ 160020 h 647700"/>
+                            <a:gd name="connsiteX3" fmla="*/ 1249680 w 1249680"/>
+                            <a:gd name="connsiteY3" fmla="*/ 647700 h 647700"/>
+                            <a:gd name="connsiteX0" fmla="*/ 0 w 1249680"/>
+                            <a:gd name="connsiteY0" fmla="*/ 2091 h 489771"/>
+                            <a:gd name="connsiteX1" fmla="*/ 274320 w 1249680"/>
+                            <a:gd name="connsiteY1" fmla="*/ 284031 h 489771"/>
+                            <a:gd name="connsiteX2" fmla="*/ 784860 w 1249680"/>
+                            <a:gd name="connsiteY2" fmla="*/ 2091 h 489771"/>
+                            <a:gd name="connsiteX3" fmla="*/ 1249680 w 1249680"/>
+                            <a:gd name="connsiteY3" fmla="*/ 489771 h 489771"/>
+                            <a:gd name="connsiteX0" fmla="*/ 0 w 1249680"/>
+                            <a:gd name="connsiteY0" fmla="*/ 1919 h 489599"/>
+                            <a:gd name="connsiteX1" fmla="*/ 274320 w 1249680"/>
+                            <a:gd name="connsiteY1" fmla="*/ 283859 h 489599"/>
+                            <a:gd name="connsiteX2" fmla="*/ 784860 w 1249680"/>
+                            <a:gd name="connsiteY2" fmla="*/ 1919 h 489599"/>
+                            <a:gd name="connsiteX3" fmla="*/ 1249680 w 1249680"/>
+                            <a:gd name="connsiteY3" fmla="*/ 489599 h 489599"/>
+                          </a:gdLst>
+                          <a:ahLst/>
+                          <a:cxnLst>
+                            <a:cxn ang="0">
+                              <a:pos x="connsiteX0" y="connsiteY0"/>
+                            </a:cxn>
+                            <a:cxn ang="0">
+                              <a:pos x="connsiteX1" y="connsiteY1"/>
+                            </a:cxn>
+                            <a:cxn ang="0">
+                              <a:pos x="connsiteX2" y="connsiteY2"/>
+                            </a:cxn>
+                            <a:cxn ang="0">
+                              <a:pos x="connsiteX3" y="connsiteY3"/>
+                            </a:cxn>
+                          </a:cxnLst>
+                          <a:rect l="l" t="t" r="r" b="b"/>
+                          <a:pathLst>
+                            <a:path w="1249680" h="489599">
+                              <a:moveTo>
+                                <a:pt x="0" y="1919"/>
+                              </a:moveTo>
+                              <a:cubicBezTo>
+                                <a:pt x="40640" y="59069"/>
+                                <a:pt x="93980" y="215279"/>
+                                <a:pt x="274320" y="283859"/>
+                              </a:cubicBezTo>
+                              <a:cubicBezTo>
+                                <a:pt x="508000" y="405933"/>
+                                <a:pt x="622300" y="-32371"/>
+                                <a:pt x="784860" y="1919"/>
+                              </a:cubicBezTo>
+                              <a:cubicBezTo>
+                                <a:pt x="947420" y="36209"/>
+                                <a:pt x="1071880" y="234964"/>
+                                <a:pt x="1249680" y="489599"/>
+                              </a:cubicBezTo>
+                            </a:path>
+                          </a:pathLst>
+                        </a:custGeom>
+                        <a:ln w="111125" cmpd="sng">
+                          <a:solidFill>
+                            <a:schemeClr val="bg1"/>
+                          </a:solidFill>
+                          <a:tailEnd type="arrow"/>
+                        </a:ln>
+                      </wps:spPr>
+                      <wps:style>
+                        <a:lnRef idx="1">
+                          <a:schemeClr val="accent1"/>
+                        </a:lnRef>
+                        <a:fillRef idx="0">
+                          <a:schemeClr val="accent1"/>
+                        </a:fillRef>
+                        <a:effectRef idx="0">
+                          <a:schemeClr val="accent1"/>
+                        </a:effectRef>
+                        <a:fontRef idx="minor">
+                          <a:schemeClr val="tx1"/>
+                        </a:fontRef>
+                      </wps:style>
+                      <wps:bodyPr rot="0" spcFirstLastPara="0" vertOverflow="overflow" horzOverflow="overflow" vert="horz" wrap="square" lIns="91440" tIns="45720" rIns="91440" bIns="45720" numCol="1" spcCol="0" rtlCol="0" fromWordArt="0" anchor="ctr" anchorCtr="0" forceAA="0" compatLnSpc="1">
+                        <a:prstTxWarp prst="textNoShape">
+                          <a:avLst/>
+                        </a:prstTxWarp>
+                        <a:noAutofit/>
+                      </wps:bodyPr>
+                    </wps:wsp>
+                  </a:graphicData>
+                </a:graphic>
+                <wp14:sizeRelV relativeFrom="margin">
+                  <wp14:pctHeight>0</wp14:pctHeight>
+                </wp14:sizeRelV>
+              </wp:anchor>
+            </w:drawing>
+          </mc:Choice>
+          <mc:Fallback>
+            <w:pict>
+              <v:shape id="Freeform 2" o:spid="_x0000_s1026" style="position:absolute;margin-left:102.6pt;margin-top:57.6pt;width:98.4pt;height:38.55pt;z-index:251669504;visibility:visible;mso-wrap-style:square;mso-height-percent:0;mso-wrap-distance-left:9pt;mso-wrap-distance-top:0;mso-wrap-distance-right:9pt;mso-wrap-distance-bottom:0;mso-position-horizontal:absolute;mso-position-horizontal-relative:text;mso-position-vertical:absolute;mso-position-vertical-relative:text;mso-height-percent:0;mso-height-relative:margin;v-text-anchor:middle" coordsize="1249680,489599" o:gfxdata="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" path="m,1919c40640,59069,93980,215279,274320,283859,508000,405933,622300,-32371,784860,1919v162560,34290,287020,233045,464820,487680e" filled="f" strokecolor="white [3212]" strokeweight="8.75pt">
+                <v:stroke endarrow="open"/>
+                <v:path arrowok="t" o:connecttype="custom" o:connectlocs="0,1919;274320,283851;784860,1919;1249680,489585" o:connectangles="0,0,0,0"/>
+              </v:shape>
+            </w:pict>
+          </mc:Fallback>
+        </mc:AlternateContent>
+      </w:r>
+      <w:r>
+        <w:rPr>
+          <w:noProof/>
+        </w:rPr>
+        <mc:AlternateContent>
+          <mc:Choice Requires="wps">
+            <w:drawing>
+              <wp:anchor distT="0" distB="0" distL="114300" distR="114300" simplePos="0" relativeHeight="251670528" behindDoc="0" locked="0" layoutInCell="1" allowOverlap="1" wp14:anchorId="1ACF986B" wp14:editId="2916F745">
+                <wp:simplePos x="0" y="0"/>
+                <wp:positionH relativeFrom="column">
+                  <wp:posOffset>1280160</wp:posOffset>
+                </wp:positionH>
+                <wp:positionV relativeFrom="paragraph">
+                  <wp:posOffset>693420</wp:posOffset>
+                </wp:positionV>
+                <wp:extent cx="1249680" cy="489585"/>
+                <wp:effectExtent l="38100" t="38100" r="64770" b="62865"/>
+                <wp:wrapNone/>
+                <wp:docPr id="4" name="Freeform 4"/>
+                <wp:cNvGraphicFramePr/>
+                <a:graphic xmlns:a="http://schemas.openxmlformats.org/drawingml/2006/main">
+                  <a:graphicData uri="http://schemas.microsoft.com/office/word/2010/wordprocessingShape">
+                    <wps:wsp>
+                      <wps:cNvSpPr/>
+                      <wps:spPr>
+                        <a:xfrm>
+                          <a:off x="0" y="0"/>
+                          <a:ext cx="1249680" cy="489585"/>
+                        </a:xfrm>
+                        <a:custGeom>
+                          <a:avLst/>
+                          <a:gdLst>
+                            <a:gd name="connsiteX0" fmla="*/ 0 w 1249680"/>
+                            <a:gd name="connsiteY0" fmla="*/ 0 h 647700"/>
+                            <a:gd name="connsiteX1" fmla="*/ 441960 w 1249680"/>
+                            <a:gd name="connsiteY1" fmla="*/ 502920 h 647700"/>
+                            <a:gd name="connsiteX2" fmla="*/ 1249680 w 1249680"/>
+                            <a:gd name="connsiteY2" fmla="*/ 647700 h 647700"/>
+                            <a:gd name="connsiteX0" fmla="*/ 0 w 1249680"/>
+                            <a:gd name="connsiteY0" fmla="*/ 0 h 647700"/>
+                            <a:gd name="connsiteX1" fmla="*/ 243840 w 1249680"/>
+                            <a:gd name="connsiteY1" fmla="*/ 342900 h 647700"/>
+                            <a:gd name="connsiteX2" fmla="*/ 441960 w 1249680"/>
+                            <a:gd name="connsiteY2" fmla="*/ 502920 h 647700"/>
+                            <a:gd name="connsiteX3" fmla="*/ 1249680 w 1249680"/>
+                            <a:gd name="connsiteY3" fmla="*/ 647700 h 647700"/>
+                            <a:gd name="connsiteX0" fmla="*/ 0 w 1249680"/>
+                            <a:gd name="connsiteY0" fmla="*/ 0 h 647700"/>
+                            <a:gd name="connsiteX1" fmla="*/ 243840 w 1249680"/>
+                            <a:gd name="connsiteY1" fmla="*/ 342900 h 647700"/>
+                            <a:gd name="connsiteX2" fmla="*/ 594360 w 1249680"/>
+                            <a:gd name="connsiteY2" fmla="*/ 281940 h 647700"/>
+                            <a:gd name="connsiteX3" fmla="*/ 1249680 w 1249680"/>
+                            <a:gd name="connsiteY3" fmla="*/ 647700 h 647700"/>
+                            <a:gd name="connsiteX0" fmla="*/ 0 w 1249680"/>
+                            <a:gd name="connsiteY0" fmla="*/ 0 h 647700"/>
+                            <a:gd name="connsiteX1" fmla="*/ 243840 w 1249680"/>
+                            <a:gd name="connsiteY1" fmla="*/ 342900 h 647700"/>
+                            <a:gd name="connsiteX2" fmla="*/ 594360 w 1249680"/>
+                            <a:gd name="connsiteY2" fmla="*/ 281940 h 647700"/>
+                            <a:gd name="connsiteX3" fmla="*/ 1249680 w 1249680"/>
+                            <a:gd name="connsiteY3" fmla="*/ 647700 h 647700"/>
+                            <a:gd name="connsiteX0" fmla="*/ 0 w 1249680"/>
+                            <a:gd name="connsiteY0" fmla="*/ 0 h 647700"/>
+                            <a:gd name="connsiteX1" fmla="*/ 243840 w 1249680"/>
+                            <a:gd name="connsiteY1" fmla="*/ 342900 h 647700"/>
+                            <a:gd name="connsiteX2" fmla="*/ 784860 w 1249680"/>
+                            <a:gd name="connsiteY2" fmla="*/ 160020 h 647700"/>
+                            <a:gd name="connsiteX3" fmla="*/ 1249680 w 1249680"/>
+                            <a:gd name="connsiteY3" fmla="*/ 647700 h 647700"/>
+                            <a:gd name="connsiteX0" fmla="*/ 0 w 1249680"/>
+                            <a:gd name="connsiteY0" fmla="*/ 0 h 647700"/>
+                            <a:gd name="connsiteX1" fmla="*/ 274320 w 1249680"/>
+                            <a:gd name="connsiteY1" fmla="*/ 441960 h 647700"/>
+                            <a:gd name="connsiteX2" fmla="*/ 784860 w 1249680"/>
+                            <a:gd name="connsiteY2" fmla="*/ 160020 h 647700"/>
+                            <a:gd name="connsiteX3" fmla="*/ 1249680 w 1249680"/>
+                            <a:gd name="connsiteY3" fmla="*/ 647700 h 647700"/>
+                            <a:gd name="connsiteX0" fmla="*/ 0 w 1249680"/>
+                            <a:gd name="connsiteY0" fmla="*/ 0 h 647700"/>
+                            <a:gd name="connsiteX1" fmla="*/ 274320 w 1249680"/>
+                            <a:gd name="connsiteY1" fmla="*/ 441960 h 647700"/>
+                            <a:gd name="connsiteX2" fmla="*/ 784860 w 1249680"/>
+                            <a:gd name="connsiteY2" fmla="*/ 160020 h 647700"/>
+                            <a:gd name="connsiteX3" fmla="*/ 1249680 w 1249680"/>
+                            <a:gd name="connsiteY3" fmla="*/ 647700 h 647700"/>
+                            <a:gd name="connsiteX0" fmla="*/ 0 w 1249680"/>
+                            <a:gd name="connsiteY0" fmla="*/ 2091 h 489771"/>
+                            <a:gd name="connsiteX1" fmla="*/ 274320 w 1249680"/>
+                            <a:gd name="connsiteY1" fmla="*/ 284031 h 489771"/>
+                            <a:gd name="connsiteX2" fmla="*/ 784860 w 1249680"/>
+                            <a:gd name="connsiteY2" fmla="*/ 2091 h 489771"/>
+                            <a:gd name="connsiteX3" fmla="*/ 1249680 w 1249680"/>
+                            <a:gd name="connsiteY3" fmla="*/ 489771 h 489771"/>
+                            <a:gd name="connsiteX0" fmla="*/ 0 w 1249680"/>
+                            <a:gd name="connsiteY0" fmla="*/ 1919 h 489599"/>
+                            <a:gd name="connsiteX1" fmla="*/ 274320 w 1249680"/>
+                            <a:gd name="connsiteY1" fmla="*/ 283859 h 489599"/>
+                            <a:gd name="connsiteX2" fmla="*/ 784860 w 1249680"/>
+                            <a:gd name="connsiteY2" fmla="*/ 1919 h 489599"/>
+                            <a:gd name="connsiteX3" fmla="*/ 1249680 w 1249680"/>
+                            <a:gd name="connsiteY3" fmla="*/ 489599 h 489599"/>
+                          </a:gdLst>
+                          <a:ahLst/>
+                          <a:cxnLst>
+                            <a:cxn ang="0">
+                              <a:pos x="connsiteX0" y="connsiteY0"/>
+                            </a:cxn>
+                            <a:cxn ang="0">
+                              <a:pos x="connsiteX1" y="connsiteY1"/>
+                            </a:cxn>
+                            <a:cxn ang="0">
+                              <a:pos x="connsiteX2" y="connsiteY2"/>
+                            </a:cxn>
+                            <a:cxn ang="0">
+                              <a:pos x="connsiteX3" y="connsiteY3"/>
+                            </a:cxn>
+                          </a:cxnLst>
+                          <a:rect l="l" t="t" r="r" b="b"/>
+                          <a:pathLst>
+                            <a:path w="1249680" h="489599">
+                              <a:moveTo>
+                                <a:pt x="0" y="1919"/>
+                              </a:moveTo>
+                              <a:cubicBezTo>
+                                <a:pt x="40640" y="59069"/>
+                                <a:pt x="93980" y="215279"/>
+                                <a:pt x="274320" y="283859"/>
+                              </a:cubicBezTo>
+                              <a:cubicBezTo>
+                                <a:pt x="508000" y="405933"/>
+                                <a:pt x="622300" y="-32371"/>
+                                <a:pt x="784860" y="1919"/>
+                              </a:cubicBezTo>
+                              <a:cubicBezTo>
+                                <a:pt x="947420" y="36209"/>
+                                <a:pt x="1071880" y="234964"/>
+                                <a:pt x="1249680" y="489599"/>
+                              </a:cubicBezTo>
+                            </a:path>
+                          </a:pathLst>
+                        </a:custGeom>
+                        <a:ln w="76200" cmpd="sng">
+                          <a:solidFill>
+                            <a:schemeClr val="tx1">
+                              <a:lumMod val="50000"/>
+                              <a:lumOff val="50000"/>
+                            </a:schemeClr>
+                          </a:solidFill>
+                          <a:tailEnd type="arrow"/>
+                        </a:ln>
+                      </wps:spPr>
+                      <wps:style>
+                        <a:lnRef idx="1">
+                          <a:schemeClr val="accent1"/>
+                        </a:lnRef>
+                        <a:fillRef idx="0">
+                          <a:schemeClr val="accent1"/>
+                        </a:fillRef>
+                        <a:effectRef idx="0">
+                          <a:schemeClr val="accent1"/>
+                        </a:effectRef>
+                        <a:fontRef idx="minor">
+                          <a:schemeClr val="tx1"/>
+                        </a:fontRef>
+                      </wps:style>
+                      <wps:bodyPr rot="0" spcFirstLastPara="0" vertOverflow="overflow" horzOverflow="overflow" vert="horz" wrap="square" lIns="91440" tIns="45720" rIns="91440" bIns="45720" numCol="1" spcCol="0" rtlCol="0" fromWordArt="0" anchor="ctr" anchorCtr="0" forceAA="0" compatLnSpc="1">
+                        <a:prstTxWarp prst="textNoShape">
+                          <a:avLst/>
+                        </a:prstTxWarp>
+                        <a:noAutofit/>
+                      </wps:bodyPr>
+                    </wps:wsp>
+                  </a:graphicData>
+                </a:graphic>
+                <wp14:sizeRelV relativeFrom="margin">
+                  <wp14:pctHeight>0</wp14:pctHeight>
+                </wp14:sizeRelV>
+              </wp:anchor>
+            </w:drawing>
+          </mc:Choice>
+          <mc:Fallback>
+            <w:pict>
+              <v:shape id="Freeform 4" o:spid="_x0000_s1026" style="position:absolute;margin-left:100.8pt;margin-top:54.6pt;width:98.4pt;height:38.55pt;z-index:251670528;visibility:visible;mso-wrap-style:square;mso-height-percent:0;mso-wrap-distance-left:9pt;mso-wrap-distance-top:0;mso-wrap-distance-right:9pt;mso-wrap-distance-bottom:0;mso-position-horizontal:absolute;mso-position-horizontal-relative:text;mso-position-vertical:absolute;mso-position-vertical-relative:text;mso-height-percent:0;mso-height-relative:margin;v-text-anchor:middle" coordsize="1249680,489599" o:gfxdata="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" path="m,1919c40640,59069,93980,215279,274320,283859,508000,405933,622300,-32371,784860,1919v162560,34290,287020,233045,464820,487680e" filled="f" strokecolor="gray [1629]" strokeweight="6pt">
+                <v:stroke endarrow="open"/>
+                <v:path arrowok="t" o:connecttype="custom" o:connectlocs="0,1919;274320,283851;784860,1919;1249680,489585" o:connectangles="0,0,0,0"/>
+              </v:shape>
+            </w:pict>
+          </mc:Fallback>
+        </mc:AlternateContent>
+      </w:r>
+      <w:r>
+        <w:rPr>
+          <w:noProof/>
+        </w:rPr>
+        <mc:AlternateContent>
+          <mc:Choice Requires="wps">
+            <w:drawing>
+              <wp:anchor distT="0" distB="0" distL="114300" distR="114300" simplePos="0" relativeHeight="251667456" behindDoc="0" locked="0" layoutInCell="1" allowOverlap="1" wp14:anchorId="0CBF9C09" wp14:editId="2DD1BA06">
                 <wp:simplePos x="0" y="0"/>
                 <wp:positionH relativeFrom="column">
                   <wp:posOffset>450850</wp:posOffset>
@@ -150,7 +529,7 @@
         <mc:AlternateContent>
           <mc:Choice Requires="wps">
             <w:drawing>
-              <wp:anchor distT="0" distB="0" distL="114300" distR="114300" simplePos="0" relativeHeight="251665408" behindDoc="0" locked="0" layoutInCell="1" allowOverlap="1" wp14:anchorId="54D6BBC7" wp14:editId="4CEE9330">
+              <wp:anchor distT="0" distB="0" distL="114300" distR="114300" simplePos="0" relativeHeight="251665408" behindDoc="0" locked="0" layoutInCell="1" allowOverlap="1" wp14:anchorId="61DA325C" wp14:editId="0ACAE222">
                 <wp:simplePos x="0" y="0"/>
                 <wp:positionH relativeFrom="column">
                   <wp:posOffset>17780</wp:posOffset>
@@ -208,14 +587,7 @@
                               <w:rPr>
                                 <w:sz w:val="72"/>
                               </w:rPr>
-                              <w:t>negativ</w:t>
-                            </w:r>
-                            <w:bookmarkStart w:id="0" w:name="_GoBack"/>
-                            <w:r>
-                              <w:rPr>
-                                <w:sz w:val="72"/>
-                              </w:rPr>
-                              <w:t>e</w:t>
+                              <w:t>negative</w:t>
                             </w:r>
                             <w:proofErr w:type="gramEnd"/>
                             <w:r>
@@ -224,7 +596,6 @@
                               </w:rPr>
                               <w:t xml:space="preserve"> </w:t>
                             </w:r>
-                            <w:bookmarkEnd w:id="0"/>
                           </w:p>
                         </w:txbxContent>
                       </wps:txbx>
@@ -248,6 +619,10 @@
           </mc:Choice>
           <mc:Fallback>
             <w:pict>
+              <v:shapetype id="_x0000_t202" coordsize="21600,21600" o:spt="202" path="m,l,21600r21600,l21600,xe">
+                <v:stroke joinstyle="miter"/>
+                <v:path gradientshapeok="t" o:connecttype="rect"/>
+              </v:shapetype>
               <v:shape id="Text Box 6" o:spid="_x0000_s1027" type="#_x0000_t202" style="position:absolute;margin-left:1.4pt;margin-top:184.25pt;width:146.95pt;height:53.1pt;rotation:-2474968fd;z-index:251665408;visibility:visible;mso-wrap-style:square;mso-width-percent:0;mso-height-percent:0;mso-wrap-distance-left:9pt;mso-wrap-distance-top:0;mso-wrap-distance-right:9pt;mso-wrap-distance-bottom:0;mso-position-horizontal:absolute;mso-position-horizontal-relative:text;mso-position-vertical:absolute;mso-position-vertical-relative:text;mso-width-percent:0;mso-height-percent:0;mso-width-relative:margin;mso-height-relative:margin;v-text-anchor:top" o:gfxdata="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" filled="f" stroked="f" strokeweight=".5pt">
                 <v:textbox>
                   <w:txbxContent>
@@ -262,14 +637,7 @@
                         <w:rPr>
                           <w:sz w:val="72"/>
                         </w:rPr>
-                        <w:t>negativ</w:t>
-                      </w:r>
-                      <w:bookmarkStart w:id="1" w:name="_GoBack"/>
-                      <w:r>
-                        <w:rPr>
-                          <w:sz w:val="72"/>
-                        </w:rPr>
-                        <w:t>e</w:t>
+                        <w:t>negative</w:t>
                       </w:r>
                       <w:proofErr w:type="gramEnd"/>
                       <w:r>
@@ -278,193 +646,9 @@
                         </w:rPr>
                         <w:t xml:space="preserve"> </w:t>
                       </w:r>
-                      <w:bookmarkEnd w:id="1"/>
                     </w:p>
                   </w:txbxContent>
                 </v:textbox>
-              </v:shape>
-            </w:pict>
-          </mc:Fallback>
-        </mc:AlternateContent>
-      </w:r>
-      <w:r>
-        <w:rPr>
-          <w:noProof/>
-        </w:rPr>
-        <mc:AlternateContent>
-          <mc:Choice Requires="wps">
-            <w:drawing>
-              <wp:anchor distT="0" distB="0" distL="114300" distR="114300" simplePos="0" relativeHeight="251661312" behindDoc="0" locked="0" layoutInCell="1" allowOverlap="1" wp14:anchorId="3BD57F3A" wp14:editId="087EA239">
-                <wp:simplePos x="0" y="0"/>
-                <wp:positionH relativeFrom="column">
-                  <wp:posOffset>1295400</wp:posOffset>
-                </wp:positionH>
-                <wp:positionV relativeFrom="paragraph">
-                  <wp:posOffset>706120</wp:posOffset>
-                </wp:positionV>
-                <wp:extent cx="1249680" cy="489771"/>
-                <wp:effectExtent l="38100" t="38100" r="64770" b="62865"/>
-                <wp:wrapNone/>
-                <wp:docPr id="4" name="Freeform 4"/>
-                <wp:cNvGraphicFramePr/>
-                <a:graphic xmlns:a="http://schemas.openxmlformats.org/drawingml/2006/main">
-                  <a:graphicData uri="http://schemas.microsoft.com/office/word/2010/wordprocessingShape">
-                    <wps:wsp>
-                      <wps:cNvSpPr/>
-                      <wps:spPr>
-                        <a:xfrm>
-                          <a:off x="0" y="0"/>
-                          <a:ext cx="1249680" cy="489771"/>
-                        </a:xfrm>
-                        <a:custGeom>
-                          <a:avLst/>
-                          <a:gdLst>
-                            <a:gd name="connsiteX0" fmla="*/ 0 w 1249680"/>
-                            <a:gd name="connsiteY0" fmla="*/ 0 h 647700"/>
-                            <a:gd name="connsiteX1" fmla="*/ 441960 w 1249680"/>
-                            <a:gd name="connsiteY1" fmla="*/ 502920 h 647700"/>
-                            <a:gd name="connsiteX2" fmla="*/ 1249680 w 1249680"/>
-                            <a:gd name="connsiteY2" fmla="*/ 647700 h 647700"/>
-                            <a:gd name="connsiteX0" fmla="*/ 0 w 1249680"/>
-                            <a:gd name="connsiteY0" fmla="*/ 0 h 647700"/>
-                            <a:gd name="connsiteX1" fmla="*/ 243840 w 1249680"/>
-                            <a:gd name="connsiteY1" fmla="*/ 342900 h 647700"/>
-                            <a:gd name="connsiteX2" fmla="*/ 441960 w 1249680"/>
-                            <a:gd name="connsiteY2" fmla="*/ 502920 h 647700"/>
-                            <a:gd name="connsiteX3" fmla="*/ 1249680 w 1249680"/>
-                            <a:gd name="connsiteY3" fmla="*/ 647700 h 647700"/>
-                            <a:gd name="connsiteX0" fmla="*/ 0 w 1249680"/>
-                            <a:gd name="connsiteY0" fmla="*/ 0 h 647700"/>
-                            <a:gd name="connsiteX1" fmla="*/ 243840 w 1249680"/>
-                            <a:gd name="connsiteY1" fmla="*/ 342900 h 647700"/>
-                            <a:gd name="connsiteX2" fmla="*/ 594360 w 1249680"/>
-                            <a:gd name="connsiteY2" fmla="*/ 281940 h 647700"/>
-                            <a:gd name="connsiteX3" fmla="*/ 1249680 w 1249680"/>
-                            <a:gd name="connsiteY3" fmla="*/ 647700 h 647700"/>
-                            <a:gd name="connsiteX0" fmla="*/ 0 w 1249680"/>
-                            <a:gd name="connsiteY0" fmla="*/ 0 h 647700"/>
-                            <a:gd name="connsiteX1" fmla="*/ 243840 w 1249680"/>
-                            <a:gd name="connsiteY1" fmla="*/ 342900 h 647700"/>
-                            <a:gd name="connsiteX2" fmla="*/ 594360 w 1249680"/>
-                            <a:gd name="connsiteY2" fmla="*/ 281940 h 647700"/>
-                            <a:gd name="connsiteX3" fmla="*/ 1249680 w 1249680"/>
-                            <a:gd name="connsiteY3" fmla="*/ 647700 h 647700"/>
-                            <a:gd name="connsiteX0" fmla="*/ 0 w 1249680"/>
-                            <a:gd name="connsiteY0" fmla="*/ 0 h 647700"/>
-                            <a:gd name="connsiteX1" fmla="*/ 243840 w 1249680"/>
-                            <a:gd name="connsiteY1" fmla="*/ 342900 h 647700"/>
-                            <a:gd name="connsiteX2" fmla="*/ 784860 w 1249680"/>
-                            <a:gd name="connsiteY2" fmla="*/ 160020 h 647700"/>
-                            <a:gd name="connsiteX3" fmla="*/ 1249680 w 1249680"/>
-                            <a:gd name="connsiteY3" fmla="*/ 647700 h 647700"/>
-                            <a:gd name="connsiteX0" fmla="*/ 0 w 1249680"/>
-                            <a:gd name="connsiteY0" fmla="*/ 0 h 647700"/>
-                            <a:gd name="connsiteX1" fmla="*/ 274320 w 1249680"/>
-                            <a:gd name="connsiteY1" fmla="*/ 441960 h 647700"/>
-                            <a:gd name="connsiteX2" fmla="*/ 784860 w 1249680"/>
-                            <a:gd name="connsiteY2" fmla="*/ 160020 h 647700"/>
-                            <a:gd name="connsiteX3" fmla="*/ 1249680 w 1249680"/>
-                            <a:gd name="connsiteY3" fmla="*/ 647700 h 647700"/>
-                            <a:gd name="connsiteX0" fmla="*/ 0 w 1249680"/>
-                            <a:gd name="connsiteY0" fmla="*/ 0 h 647700"/>
-                            <a:gd name="connsiteX1" fmla="*/ 274320 w 1249680"/>
-                            <a:gd name="connsiteY1" fmla="*/ 441960 h 647700"/>
-                            <a:gd name="connsiteX2" fmla="*/ 784860 w 1249680"/>
-                            <a:gd name="connsiteY2" fmla="*/ 160020 h 647700"/>
-                            <a:gd name="connsiteX3" fmla="*/ 1249680 w 1249680"/>
-                            <a:gd name="connsiteY3" fmla="*/ 647700 h 647700"/>
-                            <a:gd name="connsiteX0" fmla="*/ 0 w 1249680"/>
-                            <a:gd name="connsiteY0" fmla="*/ 2091 h 489771"/>
-                            <a:gd name="connsiteX1" fmla="*/ 274320 w 1249680"/>
-                            <a:gd name="connsiteY1" fmla="*/ 284031 h 489771"/>
-                            <a:gd name="connsiteX2" fmla="*/ 784860 w 1249680"/>
-                            <a:gd name="connsiteY2" fmla="*/ 2091 h 489771"/>
-                            <a:gd name="connsiteX3" fmla="*/ 1249680 w 1249680"/>
-                            <a:gd name="connsiteY3" fmla="*/ 489771 h 489771"/>
-                          </a:gdLst>
-                          <a:ahLst/>
-                          <a:cxnLst>
-                            <a:cxn ang="0">
-                              <a:pos x="connsiteX0" y="connsiteY0"/>
-                            </a:cxn>
-                            <a:cxn ang="0">
-                              <a:pos x="connsiteX1" y="connsiteY1"/>
-                            </a:cxn>
-                            <a:cxn ang="0">
-                              <a:pos x="connsiteX2" y="connsiteY2"/>
-                            </a:cxn>
-                            <a:cxn ang="0">
-                              <a:pos x="connsiteX3" y="connsiteY3"/>
-                            </a:cxn>
-                          </a:cxnLst>
-                          <a:rect l="l" t="t" r="r" b="b"/>
-                          <a:pathLst>
-                            <a:path w="1249680" h="489771">
-                              <a:moveTo>
-                                <a:pt x="0" y="2091"/>
-                              </a:moveTo>
-                              <a:cubicBezTo>
-                                <a:pt x="40640" y="59241"/>
-                                <a:pt x="93980" y="215451"/>
-                                <a:pt x="274320" y="284031"/>
-                              </a:cubicBezTo>
-                              <a:cubicBezTo>
-                                <a:pt x="347980" y="367851"/>
-                                <a:pt x="622300" y="-32199"/>
-                                <a:pt x="784860" y="2091"/>
-                              </a:cubicBezTo>
-                              <a:cubicBezTo>
-                                <a:pt x="947420" y="36381"/>
-                                <a:pt x="1071880" y="235136"/>
-                                <a:pt x="1249680" y="489771"/>
-                              </a:cubicBezTo>
-                            </a:path>
-                          </a:pathLst>
-                        </a:custGeom>
-                        <a:ln w="76200">
-                          <a:solidFill>
-                            <a:schemeClr val="tx1">
-                              <a:lumMod val="50000"/>
-                              <a:lumOff val="50000"/>
-                            </a:schemeClr>
-                          </a:solidFill>
-                          <a:tailEnd type="arrow"/>
-                        </a:ln>
-                      </wps:spPr>
-                      <wps:style>
-                        <a:lnRef idx="1">
-                          <a:schemeClr val="accent1"/>
-                        </a:lnRef>
-                        <a:fillRef idx="0">
-                          <a:schemeClr val="accent1"/>
-                        </a:fillRef>
-                        <a:effectRef idx="0">
-                          <a:schemeClr val="accent1"/>
-                        </a:effectRef>
-                        <a:fontRef idx="minor">
-                          <a:schemeClr val="tx1"/>
-                        </a:fontRef>
-                      </wps:style>
-                      <wps:bodyPr rot="0" spcFirstLastPara="0" vertOverflow="overflow" horzOverflow="overflow" vert="horz" wrap="square" lIns="91440" tIns="45720" rIns="91440" bIns="45720" numCol="1" spcCol="0" rtlCol="0" fromWordArt="0" anchor="ctr" anchorCtr="0" forceAA="0" compatLnSpc="1">
-                        <a:prstTxWarp prst="textNoShape">
-                          <a:avLst/>
-                        </a:prstTxWarp>
-                        <a:noAutofit/>
-                      </wps:bodyPr>
-                    </wps:wsp>
-                  </a:graphicData>
-                </a:graphic>
-                <wp14:sizeRelV relativeFrom="margin">
-                  <wp14:pctHeight>0</wp14:pctHeight>
-                </wp14:sizeRelV>
-              </wp:anchor>
-            </w:drawing>
-          </mc:Choice>
-          <mc:Fallback>
-            <w:pict>
-              <v:shape id="Freeform 4" o:spid="_x0000_s1026" style="position:absolute;margin-left:102pt;margin-top:55.6pt;width:98.4pt;height:38.55pt;z-index:251661312;visibility:visible;mso-wrap-style:square;mso-height-percent:0;mso-wrap-distance-left:9pt;mso-wrap-distance-top:0;mso-wrap-distance-right:9pt;mso-wrap-distance-bottom:0;mso-position-horizontal:absolute;mso-position-horizontal-relative:text;mso-position-vertical:absolute;mso-position-vertical-relative:text;mso-height-percent:0;mso-height-relative:margin;v-text-anchor:middle" coordsize="1249680,489771" o:gfxdata="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" path="m,2091c40640,59241,93980,215451,274320,284031,347980,367851,622300,-32199,784860,2091v162560,34290,287020,233045,464820,487680e" filled="f" strokecolor="gray [1629]" strokeweight="6pt">
-                <v:stroke endarrow="open"/>
-                <v:path arrowok="t" o:connecttype="custom" o:connectlocs="0,2091;274320,284031;784860,2091;1249680,489771" o:connectangles="0,0,0,0"/>
               </v:shape>
             </w:pict>
           </mc:Fallback>
@@ -636,6 +820,8 @@
           </wp:inline>
         </w:drawing>
       </w:r>
+      <w:bookmarkStart w:id="0" w:name="_GoBack"/>
+      <w:bookmarkEnd w:id="0"/>
     </w:p>
     <w:sectPr>
       <w:pgSz w:w="12240" w:h="15840"/>

</xml_diff>